<commit_message>
Update with module 3 assignment for CSC 500
Update with module 3 assignment for CSC 500
</commit_message>
<xml_diff>
--- a/CSC 500/Module 1/ZachFrye_M1_Assignment1.docx
+++ b/CSC 500/Module 1/ZachFrye_M1_Assignment1.docx
@@ -242,21 +242,7 @@
           <w:rFonts w:ascii="Times New Roman" w:hAnsi="Times New Roman" w:cs="Times New Roman"/>
           <w:sz w:val="24"/>
         </w:rPr>
-        <w:t xml:space="preserve">Print the </w:t>
-      </w:r>
-      <w:r>
-        <w:rPr>
-          <w:rFonts w:ascii="Times New Roman" w:hAnsi="Times New Roman" w:cs="Times New Roman"/>
-          <w:sz w:val="24"/>
-        </w:rPr>
-        <w:t>difference</w:t>
-      </w:r>
-      <w:r>
-        <w:rPr>
-          <w:rFonts w:ascii="Times New Roman" w:hAnsi="Times New Roman" w:cs="Times New Roman"/>
-          <w:sz w:val="24"/>
-        </w:rPr>
-        <w:t xml:space="preserve"> of the two numbers and retrieve input</w:t>
+        <w:t>Print the difference of the two numbers and retrieve input</w:t>
       </w:r>
     </w:p>
     <w:p>
@@ -293,14 +279,7 @@
           <w:rFonts w:ascii="Times New Roman" w:hAnsi="Times New Roman" w:cs="Times New Roman"/>
           <w:sz w:val="24"/>
         </w:rPr>
-        <w:t>Part 2</w:t>
-      </w:r>
-      <w:r>
-        <w:rPr>
-          <w:rFonts w:ascii="Times New Roman" w:hAnsi="Times New Roman" w:cs="Times New Roman"/>
-          <w:sz w:val="24"/>
-        </w:rPr>
-        <w:t>:</w:t>
+        <w:t>Part 2:</w:t>
       </w:r>
     </w:p>
     <w:p>
@@ -426,21 +405,7 @@
           <w:rFonts w:ascii="Times New Roman" w:hAnsi="Times New Roman" w:cs="Times New Roman"/>
           <w:sz w:val="24"/>
         </w:rPr>
-        <w:t xml:space="preserve">Print the </w:t>
-      </w:r>
-      <w:r>
-        <w:rPr>
-          <w:rFonts w:ascii="Times New Roman" w:hAnsi="Times New Roman" w:cs="Times New Roman"/>
-          <w:sz w:val="24"/>
-        </w:rPr>
-        <w:t>product</w:t>
-      </w:r>
-      <w:r>
-        <w:rPr>
-          <w:rFonts w:ascii="Times New Roman" w:hAnsi="Times New Roman" w:cs="Times New Roman"/>
-          <w:sz w:val="24"/>
-        </w:rPr>
-        <w:t xml:space="preserve"> of the two numbers and retrieve input</w:t>
+        <w:t>Print the product of the two numbers and retrieve input</w:t>
       </w:r>
     </w:p>
     <w:p>
@@ -461,21 +426,7 @@
           <w:rFonts w:ascii="Times New Roman" w:hAnsi="Times New Roman" w:cs="Times New Roman"/>
           <w:sz w:val="24"/>
         </w:rPr>
-        <w:t xml:space="preserve">Print the </w:t>
-      </w:r>
-      <w:r>
-        <w:rPr>
-          <w:rFonts w:ascii="Times New Roman" w:hAnsi="Times New Roman" w:cs="Times New Roman"/>
-          <w:sz w:val="24"/>
-        </w:rPr>
-        <w:t>division</w:t>
-      </w:r>
-      <w:r>
-        <w:rPr>
-          <w:rFonts w:ascii="Times New Roman" w:hAnsi="Times New Roman" w:cs="Times New Roman"/>
-          <w:sz w:val="24"/>
-        </w:rPr>
-        <w:t xml:space="preserve"> of the two numbers and retrieve input</w:t>
+        <w:t>Print the division of the two numbers and retrieve input</w:t>
       </w:r>
     </w:p>
     <w:p>
@@ -1764,33 +1715,44 @@
           <w:sz w:val="24"/>
         </w:rPr>
       </w:pPr>
-      <w:proofErr w:type="spellStart"/>
-      <w:r>
-        <w:rPr>
-          <w:rFonts w:ascii="Times New Roman" w:hAnsi="Times New Roman" w:cs="Times New Roman"/>
-          <w:sz w:val="24"/>
-        </w:rPr>
-        <w:t>Git</w:t>
-      </w:r>
-      <w:proofErr w:type="spellEnd"/>
-      <w:r>
-        <w:rPr>
-          <w:rFonts w:ascii="Times New Roman" w:hAnsi="Times New Roman" w:cs="Times New Roman"/>
-          <w:sz w:val="24"/>
-        </w:rPr>
-        <w:t xml:space="preserve"> repository:</w:t>
-      </w:r>
-    </w:p>
-    <w:p>
-      <w:pPr>
-        <w:spacing w:line="480" w:lineRule="auto"/>
-        <w:rPr>
-          <w:rFonts w:ascii="Times New Roman" w:hAnsi="Times New Roman" w:cs="Times New Roman"/>
-          <w:sz w:val="24"/>
-        </w:rPr>
-      </w:pPr>
-      <w:bookmarkStart w:id="0" w:name="_GoBack"/>
-      <w:bookmarkEnd w:id="0"/>
+      <w:hyperlink r:id="rId9" w:history="1">
+        <w:proofErr w:type="spellStart"/>
+        <w:r>
+          <w:rPr>
+            <w:rStyle w:val="Hyperlink"/>
+            <w:rFonts w:ascii="Times New Roman" w:hAnsi="Times New Roman" w:cs="Times New Roman"/>
+            <w:sz w:val="24"/>
+          </w:rPr>
+          <w:t>Github</w:t>
+        </w:r>
+        <w:proofErr w:type="spellEnd"/>
+        <w:r>
+          <w:rPr>
+            <w:rStyle w:val="Hyperlink"/>
+            <w:rFonts w:ascii="Times New Roman" w:hAnsi="Times New Roman" w:cs="Times New Roman"/>
+            <w:sz w:val="24"/>
+          </w:rPr>
+          <w:t xml:space="preserve"> reposito</w:t>
+        </w:r>
+        <w:bookmarkStart w:id="0" w:name="_GoBack"/>
+        <w:bookmarkEnd w:id="0"/>
+        <w:r>
+          <w:rPr>
+            <w:rStyle w:val="Hyperlink"/>
+            <w:rFonts w:ascii="Times New Roman" w:hAnsi="Times New Roman" w:cs="Times New Roman"/>
+            <w:sz w:val="24"/>
+          </w:rPr>
+          <w:t>r</w:t>
+        </w:r>
+        <w:r>
+          <w:rPr>
+            <w:rStyle w:val="Hyperlink"/>
+            <w:rFonts w:ascii="Times New Roman" w:hAnsi="Times New Roman" w:cs="Times New Roman"/>
+            <w:sz w:val="24"/>
+          </w:rPr>
+          <w:t>y link</w:t>
+        </w:r>
+      </w:hyperlink>
     </w:p>
     <w:sectPr>
       <w:pgSz w:w="12240" w:h="15840"/>
@@ -2373,6 +2335,29 @@
       <w:contextualSpacing/>
     </w:pPr>
   </w:style>
+  <w:style w:type="character" w:styleId="Hyperlink">
+    <w:name w:val="Hyperlink"/>
+    <w:basedOn w:val="DefaultParagraphFont"/>
+    <w:uiPriority w:val="99"/>
+    <w:unhideWhenUsed/>
+    <w:rsid w:val="003D0787"/>
+    <w:rPr>
+      <w:color w:val="0563C1" w:themeColor="hyperlink"/>
+      <w:u w:val="single"/>
+    </w:rPr>
+  </w:style>
+  <w:style w:type="character" w:styleId="FollowedHyperlink">
+    <w:name w:val="FollowedHyperlink"/>
+    <w:basedOn w:val="DefaultParagraphFont"/>
+    <w:uiPriority w:val="99"/>
+    <w:semiHidden/>
+    <w:unhideWhenUsed/>
+    <w:rsid w:val="003D0787"/>
+    <w:rPr>
+      <w:color w:val="954F72" w:themeColor="followedHyperlink"/>
+      <w:u w:val="single"/>
+    </w:rPr>
+  </w:style>
 </w:styles>
 </file>
 

</xml_diff>